<commit_message>
Moved things around, made mac build and completed tasks
</commit_message>
<xml_diff>
--- a/LIST OF BUGS.docx
+++ b/LIST OF BUGS.docx
@@ -17,10 +17,18 @@
     </w:p>
     <w:p>
       <w:r>
-        <w:t>Bear doesn’t die in test build- lots of null reference exception errors.</w:t>
+        <w:t>Level black when starting from start screen</w:t>
+      </w:r>
+      <w:r>
+        <w:t xml:space="preserve"> in Unity</w:t>
       </w:r>
       <w:bookmarkStart w:id="0" w:name="_GoBack"/>
       <w:bookmarkEnd w:id="0"/>
+    </w:p>
+    <w:p>
+      <w:r>
+        <w:t>Bear doesn’t die in test build- lots of null reference exception errors.</w:t>
+      </w:r>
     </w:p>
     <w:sectPr>
       <w:pgSz w:w="11906" w:h="16838"/>

</xml_diff>